<commit_message>
Updated solid text doc
</commit_message>
<xml_diff>
--- a/SOLID.docx
+++ b/SOLID.docx
@@ -456,7 +456,38 @@
         <w:tabs>
           <w:tab w:val="left" w:pos="1020"/>
         </w:tabs>
-      </w:pPr>
+        <w:rPr>
+          <w:rStyle w:val="Strong"/>
+          <w:rFonts w:ascii="Arial" w:hAnsi="Arial" w:cs="Arial"/>
+          <w:color w:val="242729"/>
+          <w:sz w:val="23"/>
+          <w:szCs w:val="23"/>
+          <w:highlight w:val="yellow"/>
+          <w:bdr w:val="none" w:sz="0" w:space="0" w:color="auto" w:frame="1"/>
+          <w:shd w:val="clear" w:color="auto" w:fill="FFFFFF"/>
+        </w:rPr>
+      </w:pPr>
+      <w:r>
+        <w:rPr>
+          <w:rStyle w:val="Strong"/>
+          <w:rFonts w:ascii="Arial" w:hAnsi="Arial" w:cs="Arial"/>
+          <w:color w:val="242729"/>
+          <w:sz w:val="23"/>
+          <w:szCs w:val="23"/>
+          <w:highlight w:val="yellow"/>
+          <w:bdr w:val="none" w:sz="0" w:space="0" w:color="auto" w:frame="1"/>
+          <w:shd w:val="clear" w:color="auto" w:fill="FFFFFF"/>
+        </w:rPr>
+        <w:t xml:space="preserve">Inheritance: </w:t>
+      </w:r>
+      <w:r>
+        <w:rPr>
+          <w:rStyle w:val="Strong"/>
+          <w:highlight w:val="yellow"/>
+          <w:bdr w:val="none" w:sz="0" w:space="0" w:color="auto" w:frame="1"/>
+        </w:rPr>
+        <w:t>Inheritance means that if you create a class Car with a public field Tank Size then you derive from it a class Supercar the last one has inherited the field Tank Size from Car</w:t>
+      </w:r>
     </w:p>
     <w:p>
       <w:pPr>
@@ -464,20 +495,41 @@
           <w:tab w:val="left" w:pos="1020"/>
         </w:tabs>
       </w:pPr>
-    </w:p>
-    <w:p>
-      <w:pPr>
-        <w:tabs>
-          <w:tab w:val="left" w:pos="1020"/>
-        </w:tabs>
-      </w:pPr>
-    </w:p>
-    <w:p>
-      <w:pPr>
-        <w:tabs>
-          <w:tab w:val="left" w:pos="1020"/>
-        </w:tabs>
-      </w:pPr>
+      <w:r>
+        <w:rPr>
+          <w:rStyle w:val="Strong"/>
+          <w:rFonts w:ascii="Arial" w:hAnsi="Arial" w:cs="Arial"/>
+          <w:color w:val="242729"/>
+          <w:sz w:val="23"/>
+          <w:szCs w:val="23"/>
+          <w:highlight w:val="yellow"/>
+          <w:bdr w:val="none" w:sz="0" w:space="0" w:color="auto" w:frame="1"/>
+          <w:shd w:val="clear" w:color="auto" w:fill="FFFFFF"/>
+        </w:rPr>
+        <w:t>Polymorphism</w:t>
+      </w:r>
+      <w:r>
+        <w:rPr>
+          <w:rFonts w:ascii="Arial" w:hAnsi="Arial" w:cs="Arial"/>
+          <w:color w:val="242729"/>
+          <w:sz w:val="23"/>
+          <w:szCs w:val="23"/>
+          <w:highlight w:val="yellow"/>
+          <w:shd w:val="clear" w:color="auto" w:fill="FFFFFF"/>
+        </w:rPr>
+        <w:t>: The ability to treat objects of different types in a similar manne</w:t>
+      </w:r>
+      <w:r>
+        <w:rPr>
+          <w:rFonts w:ascii="Arial" w:hAnsi="Arial" w:cs="Arial"/>
+          <w:color w:val="242729"/>
+          <w:sz w:val="23"/>
+          <w:szCs w:val="23"/>
+          <w:highlight w:val="yellow"/>
+          <w:shd w:val="clear" w:color="auto" w:fill="FFFFFF"/>
+        </w:rPr>
+        <w:t>r</w:t>
+      </w:r>
     </w:p>
     <w:p>
       <w:pPr>
@@ -578,20 +630,7 @@
         <w:t>- When requirements change, you extend the behavior of such modules by adding new code, not by changing old code that already works.</w:t>
       </w:r>
     </w:p>
-    <w:p>
-      <w:pPr>
-        <w:tabs>
-          <w:tab w:val="left" w:pos="1020"/>
-        </w:tabs>
-      </w:pPr>
-    </w:p>
-    <w:p>
-      <w:pPr>
-        <w:tabs>
-          <w:tab w:val="left" w:pos="1020"/>
-        </w:tabs>
-      </w:pPr>
-    </w:p>
+    <w:p/>
     <w:p>
       <w:pPr>
         <w:tabs>
@@ -609,31 +648,116 @@
           <w:szCs w:val="36"/>
           <w:u w:val="single"/>
         </w:rPr>
-        <w:t>Liskov substitution principle</w:t>
-      </w:r>
-    </w:p>
-    <w:p>
-      <w:pPr>
-        <w:tabs>
-          <w:tab w:val="left" w:pos="2175"/>
-        </w:tabs>
+        <w:t>Liskov substitution pr</w:t>
+      </w:r>
+      <w:r>
         <w:rPr>
           <w:sz w:val="36"/>
           <w:szCs w:val="36"/>
           <w:u w:val="single"/>
         </w:rPr>
-      </w:pPr>
+        <w:t>inciple</w:t>
+      </w:r>
+      <w:r>
+        <w:rPr>
+          <w:rFonts w:ascii="Arial" w:hAnsi="Arial" w:cs="Arial"/>
+          <w:noProof/>
+          <w:color w:val="222222"/>
+          <w:highlight w:val="yellow"/>
+          <w:shd w:val="clear" w:color="auto" w:fill="FFFFFF"/>
+        </w:rPr>
+        <w:t xml:space="preserve"> </w:t>
+      </w:r>
+      <w:r>
+        <w:rPr>
+          <w:rFonts w:ascii="Arial" w:hAnsi="Arial" w:cs="Arial"/>
+          <w:noProof/>
+          <w:color w:val="222222"/>
+          <w:highlight w:val="yellow"/>
+          <w:shd w:val="clear" w:color="auto" w:fill="FFFFFF"/>
+        </w:rPr>
+        <w:drawing>
+          <wp:inline distT="0" distB="0" distL="0" distR="0">
+            <wp:extent cx="5943600" cy="4752975"/>
+            <wp:effectExtent l="0" t="0" r="0" b="9525"/>
+            <wp:docPr id="2" name="Picture 2" descr="C:\Users\abraham\AppData\Local\Microsoft\Windows\INetCache\Content.Word\LiskovSubtitutionPrinciple_52BB5162.jpg"/>
+            <wp:cNvGraphicFramePr>
+              <a:graphicFrameLocks xmlns:a="http://schemas.openxmlformats.org/drawingml/2006/main" noChangeAspect="1"/>
+            </wp:cNvGraphicFramePr>
+            <a:graphic xmlns:a="http://schemas.openxmlformats.org/drawingml/2006/main">
+              <a:graphicData uri="http://schemas.openxmlformats.org/drawingml/2006/picture">
+                <pic:pic xmlns:pic="http://schemas.openxmlformats.org/drawingml/2006/picture">
+                  <pic:nvPicPr>
+                    <pic:cNvPr id="0" name="Picture 5" descr="C:\Users\abraham\AppData\Local\Microsoft\Windows\INetCache\Content.Word\LiskovSubtitutionPrinciple_52BB5162.jpg"/>
+                    <pic:cNvPicPr>
+                      <a:picLocks noChangeAspect="1" noChangeArrowheads="1"/>
+                    </pic:cNvPicPr>
+                  </pic:nvPicPr>
+                  <pic:blipFill>
+                    <a:blip r:embed="rId9">
+                      <a:extLst>
+                        <a:ext uri="{28A0092B-C50C-407E-A947-70E740481C1C}">
+                          <a14:useLocalDpi xmlns:a14="http://schemas.microsoft.com/office/drawing/2010/main" val="0"/>
+                        </a:ext>
+                      </a:extLst>
+                    </a:blip>
+                    <a:srcRect/>
+                    <a:stretch>
+                      <a:fillRect/>
+                    </a:stretch>
+                  </pic:blipFill>
+                  <pic:spPr bwMode="auto">
+                    <a:xfrm>
+                      <a:off x="0" y="0"/>
+                      <a:ext cx="5943600" cy="4752975"/>
+                    </a:xfrm>
+                    <a:prstGeom prst="rect">
+                      <a:avLst/>
+                    </a:prstGeom>
+                    <a:noFill/>
+                    <a:ln>
+                      <a:noFill/>
+                    </a:ln>
+                  </pic:spPr>
+                </pic:pic>
+              </a:graphicData>
+            </a:graphic>
+          </wp:inline>
+        </w:drawing>
+      </w:r>
     </w:p>
     <w:p>
       <w:pPr>
         <w:tabs>
           <w:tab w:val="left" w:pos="2175"/>
         </w:tabs>
+        <w:rPr>
+          <w:sz w:val="36"/>
+          <w:szCs w:val="36"/>
+          <w:u w:val="single"/>
+        </w:rPr>
+      </w:pPr>
+      <w:r>
+        <w:rPr>
+          <w:rFonts w:ascii="Arial" w:hAnsi="Arial" w:cs="Arial"/>
+          <w:color w:val="222222"/>
+          <w:highlight w:val="yellow"/>
+          <w:shd w:val="clear" w:color="auto" w:fill="FFFFFF"/>
+        </w:rPr>
+        <w:lastRenderedPageBreak/>
+        <w:t>Functions that use pointers or references to base classes must be able to use objects of derived classes without knowing it.</w:t>
+      </w:r>
+    </w:p>
+    <w:p>
+      <w:pPr>
+        <w:tabs>
+          <w:tab w:val="left" w:pos="2175"/>
+        </w:tabs>
       </w:pPr>
       <w:r>
         <w:pict>
-          <v:shape id="_x0000_i1028" type="#_x0000_t75" style="width:468pt;height:276.75pt">
-            <v:imagedata r:id="rId9" o:title="lsp"/>
+          <v:shape id="_x0000_i1026" type="#_x0000_t75" style="width:468pt;height:276.75pt">
+            <v:imagedata r:id="rId10" o:title="lsp"/>
           </v:shape>
         </w:pict>
       </w:r>
@@ -668,7 +792,6 @@
           <w:u w:val="single"/>
           <w:shd w:val="clear" w:color="auto" w:fill="FFFFFF"/>
         </w:rPr>
-        <w:lastRenderedPageBreak/>
         <w:t>In short: if S is subset of T, an object of T could be replaced by object of S without impacting the program and bringing any error in the system. Let’s say you have a class Rectangle and another class Square. Square is as Rectangle, or in other words, it inherits the Rectangle class. So as the Liskov Substitution principle states, we should able to replace object of Rectangle by the object of Square without bringing any undesirable change or error in the system.</w:t>
       </w:r>
     </w:p>
@@ -881,6 +1004,90 @@
         <w:shd w:val="clear" w:color="auto" w:fill="FFFFFF"/>
         <w:spacing w:after="0" w:line="240" w:lineRule="auto"/>
         <w:rPr>
+          <w:rFonts w:ascii="Consolas" w:eastAsia="Times New Roman" w:hAnsi="Consolas" w:cs="Arial"/>
+          <w:color w:val="0000FF"/>
+          <w:sz w:val="19"/>
+          <w:szCs w:val="19"/>
+        </w:rPr>
+      </w:pPr>
+    </w:p>
+    <w:p>
+      <w:pPr>
+        <w:shd w:val="clear" w:color="auto" w:fill="FFFFFF"/>
+        <w:spacing w:after="0" w:line="240" w:lineRule="auto"/>
+        <w:rPr>
+          <w:rFonts w:ascii="Consolas" w:eastAsia="Times New Roman" w:hAnsi="Consolas" w:cs="Arial"/>
+          <w:color w:val="0000FF"/>
+          <w:sz w:val="19"/>
+          <w:szCs w:val="19"/>
+        </w:rPr>
+      </w:pPr>
+    </w:p>
+    <w:p>
+      <w:pPr>
+        <w:shd w:val="clear" w:color="auto" w:fill="FFFFFF"/>
+        <w:spacing w:after="0" w:line="240" w:lineRule="auto"/>
+        <w:rPr>
+          <w:rFonts w:ascii="Consolas" w:eastAsia="Times New Roman" w:hAnsi="Consolas" w:cs="Arial"/>
+          <w:color w:val="0000FF"/>
+          <w:sz w:val="19"/>
+          <w:szCs w:val="19"/>
+        </w:rPr>
+      </w:pPr>
+    </w:p>
+    <w:p>
+      <w:pPr>
+        <w:shd w:val="clear" w:color="auto" w:fill="FFFFFF"/>
+        <w:spacing w:after="0" w:line="240" w:lineRule="auto"/>
+        <w:rPr>
+          <w:rFonts w:ascii="Consolas" w:eastAsia="Times New Roman" w:hAnsi="Consolas" w:cs="Arial"/>
+          <w:color w:val="0000FF"/>
+          <w:sz w:val="19"/>
+          <w:szCs w:val="19"/>
+        </w:rPr>
+      </w:pPr>
+    </w:p>
+    <w:p>
+      <w:pPr>
+        <w:shd w:val="clear" w:color="auto" w:fill="FFFFFF"/>
+        <w:spacing w:after="0" w:line="240" w:lineRule="auto"/>
+        <w:rPr>
+          <w:rFonts w:ascii="Consolas" w:eastAsia="Times New Roman" w:hAnsi="Consolas" w:cs="Arial"/>
+          <w:color w:val="0000FF"/>
+          <w:sz w:val="19"/>
+          <w:szCs w:val="19"/>
+        </w:rPr>
+      </w:pPr>
+    </w:p>
+    <w:p>
+      <w:pPr>
+        <w:shd w:val="clear" w:color="auto" w:fill="FFFFFF"/>
+        <w:spacing w:after="0" w:line="240" w:lineRule="auto"/>
+        <w:rPr>
+          <w:rFonts w:ascii="Consolas" w:eastAsia="Times New Roman" w:hAnsi="Consolas" w:cs="Arial"/>
+          <w:color w:val="0000FF"/>
+          <w:sz w:val="19"/>
+          <w:szCs w:val="19"/>
+        </w:rPr>
+      </w:pPr>
+    </w:p>
+    <w:p>
+      <w:pPr>
+        <w:shd w:val="clear" w:color="auto" w:fill="FFFFFF"/>
+        <w:spacing w:after="0" w:line="240" w:lineRule="auto"/>
+        <w:rPr>
+          <w:rFonts w:ascii="Consolas" w:eastAsia="Times New Roman" w:hAnsi="Consolas" w:cs="Arial"/>
+          <w:color w:val="0000FF"/>
+          <w:sz w:val="19"/>
+          <w:szCs w:val="19"/>
+        </w:rPr>
+      </w:pPr>
+    </w:p>
+    <w:p>
+      <w:pPr>
+        <w:shd w:val="clear" w:color="auto" w:fill="FFFFFF"/>
+        <w:spacing w:after="0" w:line="240" w:lineRule="auto"/>
+        <w:rPr>
           <w:rFonts w:ascii="Arial" w:eastAsia="Times New Roman" w:hAnsi="Arial" w:cs="Arial"/>
           <w:color w:val="666666"/>
           <w:sz w:val="21"/>
@@ -894,6 +1101,7 @@
           <w:sz w:val="19"/>
           <w:szCs w:val="19"/>
         </w:rPr>
+        <w:lastRenderedPageBreak/>
         <w:t>public</w:t>
       </w:r>
       <w:r>
@@ -1934,6 +2142,76 @@
           <w:rFonts w:asciiTheme="majorHAnsi" w:eastAsia="Times New Roman" w:hAnsiTheme="majorHAnsi" w:cstheme="majorHAnsi"/>
           <w:color w:val="666666"/>
         </w:rPr>
+      </w:pPr>
+    </w:p>
+    <w:p>
+      <w:pPr>
+        <w:tabs>
+          <w:tab w:val="left" w:pos="1020"/>
+        </w:tabs>
+      </w:pPr>
+    </w:p>
+    <w:p>
+      <w:pPr>
+        <w:tabs>
+          <w:tab w:val="left" w:pos="1020"/>
+        </w:tabs>
+      </w:pPr>
+    </w:p>
+    <w:p>
+      <w:pPr>
+        <w:tabs>
+          <w:tab w:val="left" w:pos="1020"/>
+        </w:tabs>
+      </w:pPr>
+    </w:p>
+    <w:p>
+      <w:pPr>
+        <w:tabs>
+          <w:tab w:val="left" w:pos="1020"/>
+        </w:tabs>
+      </w:pPr>
+    </w:p>
+    <w:p>
+      <w:pPr>
+        <w:tabs>
+          <w:tab w:val="left" w:pos="1020"/>
+        </w:tabs>
+      </w:pPr>
+    </w:p>
+    <w:p>
+      <w:pPr>
+        <w:tabs>
+          <w:tab w:val="left" w:pos="1020"/>
+        </w:tabs>
+      </w:pPr>
+    </w:p>
+    <w:p>
+      <w:pPr>
+        <w:tabs>
+          <w:tab w:val="left" w:pos="1020"/>
+        </w:tabs>
+      </w:pPr>
+    </w:p>
+    <w:p>
+      <w:pPr>
+        <w:tabs>
+          <w:tab w:val="left" w:pos="1020"/>
+        </w:tabs>
+      </w:pPr>
+    </w:p>
+    <w:p>
+      <w:pPr>
+        <w:tabs>
+          <w:tab w:val="left" w:pos="1020"/>
+        </w:tabs>
+      </w:pPr>
+    </w:p>
+    <w:p>
+      <w:pPr>
+        <w:tabs>
+          <w:tab w:val="left" w:pos="1020"/>
+        </w:tabs>
       </w:pPr>
     </w:p>
     <w:p>
@@ -2076,680 +2354,16 @@
           <w:u w:val="single"/>
         </w:rPr>
       </w:pPr>
-      <w:r>
+    </w:p>
+    <w:p>
+      <w:pPr>
+        <w:tabs>
+          <w:tab w:val="left" w:pos="1020"/>
+        </w:tabs>
         <w:rPr>
           <w:b/>
           <w:u w:val="single"/>
         </w:rPr>
-        <w:t>Problem:</w:t>
-      </w:r>
-    </w:p>
-    <w:p>
-      <w:pPr>
-        <w:tabs>
-          <w:tab w:val="left" w:pos="1020"/>
-        </w:tabs>
-      </w:pPr>
-    </w:p>
-    <w:p>
-      <w:pPr>
-        <w:spacing w:after="0" w:line="240" w:lineRule="auto"/>
-        <w:textAlignment w:val="baseline"/>
-        <w:rPr>
-          <w:rFonts w:ascii="Courier New" w:eastAsia="Times New Roman" w:hAnsi="Courier New" w:cs="Courier New"/>
-          <w:sz w:val="23"/>
-          <w:szCs w:val="23"/>
-        </w:rPr>
-      </w:pPr>
-      <w:r>
-        <w:rPr>
-          <w:rFonts w:ascii="inherit" w:eastAsia="Times New Roman" w:hAnsi="inherit" w:cs="Courier New"/>
-          <w:sz w:val="23"/>
-          <w:szCs w:val="23"/>
-          <w:bdr w:val="none" w:sz="0" w:space="0" w:color="auto" w:frame="1"/>
-        </w:rPr>
-        <w:t>public interface IOrder</w:t>
-      </w:r>
-    </w:p>
-    <w:p>
-      <w:pPr>
-        <w:spacing w:after="0" w:line="240" w:lineRule="auto"/>
-        <w:textAlignment w:val="baseline"/>
-        <w:rPr>
-          <w:rFonts w:ascii="Courier New" w:eastAsia="Times New Roman" w:hAnsi="Courier New" w:cs="Courier New"/>
-          <w:sz w:val="23"/>
-          <w:szCs w:val="23"/>
-        </w:rPr>
-      </w:pPr>
-      <w:r>
-        <w:rPr>
-          <w:rFonts w:ascii="inherit" w:eastAsia="Times New Roman" w:hAnsi="inherit" w:cs="Courier New"/>
-          <w:sz w:val="23"/>
-          <w:szCs w:val="23"/>
-          <w:bdr w:val="none" w:sz="0" w:space="0" w:color="auto" w:frame="1"/>
-        </w:rPr>
-        <w:t>    {</w:t>
-      </w:r>
-    </w:p>
-    <w:p>
-      <w:pPr>
-        <w:spacing w:after="0" w:line="240" w:lineRule="auto"/>
-        <w:textAlignment w:val="baseline"/>
-        <w:rPr>
-          <w:rFonts w:ascii="Courier New" w:eastAsia="Times New Roman" w:hAnsi="Courier New" w:cs="Courier New"/>
-          <w:sz w:val="23"/>
-          <w:szCs w:val="23"/>
-        </w:rPr>
-      </w:pPr>
-      <w:r>
-        <w:rPr>
-          <w:rFonts w:ascii="inherit" w:eastAsia="Times New Roman" w:hAnsi="inherit" w:cs="Courier New"/>
-          <w:sz w:val="23"/>
-          <w:szCs w:val="23"/>
-          <w:bdr w:val="none" w:sz="0" w:space="0" w:color="auto" w:frame="1"/>
-        </w:rPr>
-        <w:t>        void Purchase();</w:t>
-      </w:r>
-    </w:p>
-    <w:p>
-      <w:pPr>
-        <w:spacing w:after="0" w:line="240" w:lineRule="auto"/>
-        <w:textAlignment w:val="baseline"/>
-        <w:rPr>
-          <w:rFonts w:ascii="Courier New" w:eastAsia="Times New Roman" w:hAnsi="Courier New" w:cs="Courier New"/>
-          <w:sz w:val="23"/>
-          <w:szCs w:val="23"/>
-        </w:rPr>
-      </w:pPr>
-      <w:r>
-        <w:rPr>
-          <w:rFonts w:ascii="inherit" w:eastAsia="Times New Roman" w:hAnsi="inherit" w:cs="Courier New"/>
-          <w:sz w:val="23"/>
-          <w:szCs w:val="23"/>
-          <w:bdr w:val="none" w:sz="0" w:space="0" w:color="auto" w:frame="1"/>
-        </w:rPr>
-        <w:t>        void ProcessCreditCard();</w:t>
-      </w:r>
-    </w:p>
-    <w:p>
-      <w:pPr>
-        <w:spacing w:after="0" w:line="240" w:lineRule="auto"/>
-        <w:textAlignment w:val="baseline"/>
-        <w:rPr>
-          <w:rFonts w:ascii="Courier New" w:eastAsia="Times New Roman" w:hAnsi="Courier New" w:cs="Courier New"/>
-          <w:sz w:val="23"/>
-          <w:szCs w:val="23"/>
-        </w:rPr>
-      </w:pPr>
-      <w:r>
-        <w:rPr>
-          <w:rFonts w:ascii="inherit" w:eastAsia="Times New Roman" w:hAnsi="inherit" w:cs="Courier New"/>
-          <w:sz w:val="23"/>
-          <w:szCs w:val="23"/>
-          <w:bdr w:val="none" w:sz="0" w:space="0" w:color="auto" w:frame="1"/>
-        </w:rPr>
-        <w:t>    }</w:t>
-      </w:r>
-    </w:p>
-    <w:p>
-      <w:pPr>
-        <w:spacing w:after="0" w:line="240" w:lineRule="auto"/>
-        <w:textAlignment w:val="baseline"/>
-        <w:rPr>
-          <w:rFonts w:ascii="Courier New" w:eastAsia="Times New Roman" w:hAnsi="Courier New" w:cs="Courier New"/>
-          <w:sz w:val="23"/>
-          <w:szCs w:val="23"/>
-        </w:rPr>
-      </w:pPr>
-      <w:r>
-        <w:rPr>
-          <w:rFonts w:ascii="inherit" w:eastAsia="Times New Roman" w:hAnsi="inherit" w:cs="Courier New"/>
-          <w:sz w:val="23"/>
-          <w:szCs w:val="23"/>
-          <w:bdr w:val="none" w:sz="0" w:space="0" w:color="auto" w:frame="1"/>
-        </w:rPr>
-        <w:t xml:space="preserve"> </w:t>
-      </w:r>
-    </w:p>
-    <w:p>
-      <w:pPr>
-        <w:spacing w:after="0" w:line="240" w:lineRule="auto"/>
-        <w:textAlignment w:val="baseline"/>
-        <w:rPr>
-          <w:rFonts w:ascii="Courier New" w:eastAsia="Times New Roman" w:hAnsi="Courier New" w:cs="Courier New"/>
-          <w:sz w:val="23"/>
-          <w:szCs w:val="23"/>
-        </w:rPr>
-      </w:pPr>
-      <w:r>
-        <w:rPr>
-          <w:rFonts w:ascii="inherit" w:eastAsia="Times New Roman" w:hAnsi="inherit" w:cs="Courier New"/>
-          <w:sz w:val="23"/>
-          <w:szCs w:val="23"/>
-          <w:bdr w:val="none" w:sz="0" w:space="0" w:color="auto" w:frame="1"/>
-        </w:rPr>
-        <w:t>    public class OnlineOrder : IOrder</w:t>
-      </w:r>
-    </w:p>
-    <w:p>
-      <w:pPr>
-        <w:spacing w:after="0" w:line="240" w:lineRule="auto"/>
-        <w:textAlignment w:val="baseline"/>
-        <w:rPr>
-          <w:rFonts w:ascii="Courier New" w:eastAsia="Times New Roman" w:hAnsi="Courier New" w:cs="Courier New"/>
-          <w:sz w:val="23"/>
-          <w:szCs w:val="23"/>
-        </w:rPr>
-      </w:pPr>
-      <w:r>
-        <w:rPr>
-          <w:rFonts w:ascii="inherit" w:eastAsia="Times New Roman" w:hAnsi="inherit" w:cs="Courier New"/>
-          <w:sz w:val="23"/>
-          <w:szCs w:val="23"/>
-          <w:bdr w:val="none" w:sz="0" w:space="0" w:color="auto" w:frame="1"/>
-        </w:rPr>
-        <w:t>    {</w:t>
-      </w:r>
-    </w:p>
-    <w:p>
-      <w:pPr>
-        <w:spacing w:after="0" w:line="240" w:lineRule="auto"/>
-        <w:textAlignment w:val="baseline"/>
-        <w:rPr>
-          <w:rFonts w:ascii="Courier New" w:eastAsia="Times New Roman" w:hAnsi="Courier New" w:cs="Courier New"/>
-          <w:sz w:val="23"/>
-          <w:szCs w:val="23"/>
-        </w:rPr>
-      </w:pPr>
-      <w:r>
-        <w:rPr>
-          <w:rFonts w:ascii="inherit" w:eastAsia="Times New Roman" w:hAnsi="inherit" w:cs="Courier New"/>
-          <w:sz w:val="23"/>
-          <w:szCs w:val="23"/>
-          <w:bdr w:val="none" w:sz="0" w:space="0" w:color="auto" w:frame="1"/>
-        </w:rPr>
-        <w:t>        public void Purchase()</w:t>
-      </w:r>
-    </w:p>
-    <w:p>
-      <w:pPr>
-        <w:spacing w:after="0" w:line="240" w:lineRule="auto"/>
-        <w:textAlignment w:val="baseline"/>
-        <w:rPr>
-          <w:rFonts w:ascii="Courier New" w:eastAsia="Times New Roman" w:hAnsi="Courier New" w:cs="Courier New"/>
-          <w:sz w:val="23"/>
-          <w:szCs w:val="23"/>
-        </w:rPr>
-      </w:pPr>
-      <w:r>
-        <w:rPr>
-          <w:rFonts w:ascii="inherit" w:eastAsia="Times New Roman" w:hAnsi="inherit" w:cs="Courier New"/>
-          <w:sz w:val="23"/>
-          <w:szCs w:val="23"/>
-          <w:bdr w:val="none" w:sz="0" w:space="0" w:color="auto" w:frame="1"/>
-        </w:rPr>
-        <w:t>        {</w:t>
-      </w:r>
-    </w:p>
-    <w:p>
-      <w:pPr>
-        <w:spacing w:after="0" w:line="240" w:lineRule="auto"/>
-        <w:textAlignment w:val="baseline"/>
-        <w:rPr>
-          <w:rFonts w:ascii="Courier New" w:eastAsia="Times New Roman" w:hAnsi="Courier New" w:cs="Courier New"/>
-          <w:sz w:val="23"/>
-          <w:szCs w:val="23"/>
-        </w:rPr>
-      </w:pPr>
-      <w:r>
-        <w:rPr>
-          <w:rFonts w:ascii="inherit" w:eastAsia="Times New Roman" w:hAnsi="inherit" w:cs="Courier New"/>
-          <w:sz w:val="23"/>
-          <w:szCs w:val="23"/>
-          <w:bdr w:val="none" w:sz="0" w:space="0" w:color="auto" w:frame="1"/>
-        </w:rPr>
-        <w:t>            //Do purchase</w:t>
-      </w:r>
-    </w:p>
-    <w:p>
-      <w:pPr>
-        <w:spacing w:after="0" w:line="240" w:lineRule="auto"/>
-        <w:textAlignment w:val="baseline"/>
-        <w:rPr>
-          <w:rFonts w:ascii="Courier New" w:eastAsia="Times New Roman" w:hAnsi="Courier New" w:cs="Courier New"/>
-          <w:sz w:val="23"/>
-          <w:szCs w:val="23"/>
-        </w:rPr>
-      </w:pPr>
-      <w:r>
-        <w:rPr>
-          <w:rFonts w:ascii="inherit" w:eastAsia="Times New Roman" w:hAnsi="inherit" w:cs="Courier New"/>
-          <w:sz w:val="23"/>
-          <w:szCs w:val="23"/>
-          <w:bdr w:val="none" w:sz="0" w:space="0" w:color="auto" w:frame="1"/>
-        </w:rPr>
-        <w:t>        }</w:t>
-      </w:r>
-    </w:p>
-    <w:p>
-      <w:pPr>
-        <w:spacing w:after="0" w:line="240" w:lineRule="auto"/>
-        <w:textAlignment w:val="baseline"/>
-        <w:rPr>
-          <w:rFonts w:ascii="Courier New" w:eastAsia="Times New Roman" w:hAnsi="Courier New" w:cs="Courier New"/>
-          <w:sz w:val="23"/>
-          <w:szCs w:val="23"/>
-        </w:rPr>
-      </w:pPr>
-      <w:r>
-        <w:rPr>
-          <w:rFonts w:ascii="inherit" w:eastAsia="Times New Roman" w:hAnsi="inherit" w:cs="Courier New"/>
-          <w:sz w:val="23"/>
-          <w:szCs w:val="23"/>
-          <w:bdr w:val="none" w:sz="0" w:space="0" w:color="auto" w:frame="1"/>
-        </w:rPr>
-        <w:t xml:space="preserve"> </w:t>
-      </w:r>
-    </w:p>
-    <w:p>
-      <w:pPr>
-        <w:spacing w:after="0" w:line="240" w:lineRule="auto"/>
-        <w:textAlignment w:val="baseline"/>
-        <w:rPr>
-          <w:rFonts w:ascii="Courier New" w:eastAsia="Times New Roman" w:hAnsi="Courier New" w:cs="Courier New"/>
-          <w:sz w:val="23"/>
-          <w:szCs w:val="23"/>
-        </w:rPr>
-      </w:pPr>
-      <w:r>
-        <w:rPr>
-          <w:rFonts w:ascii="inherit" w:eastAsia="Times New Roman" w:hAnsi="inherit" w:cs="Courier New"/>
-          <w:sz w:val="23"/>
-          <w:szCs w:val="23"/>
-          <w:bdr w:val="none" w:sz="0" w:space="0" w:color="auto" w:frame="1"/>
-        </w:rPr>
-        <w:t>        public void ProcessCreditCard()</w:t>
-      </w:r>
-    </w:p>
-    <w:p>
-      <w:pPr>
-        <w:spacing w:after="0" w:line="240" w:lineRule="auto"/>
-        <w:textAlignment w:val="baseline"/>
-        <w:rPr>
-          <w:rFonts w:ascii="Courier New" w:eastAsia="Times New Roman" w:hAnsi="Courier New" w:cs="Courier New"/>
-          <w:sz w:val="23"/>
-          <w:szCs w:val="23"/>
-        </w:rPr>
-      </w:pPr>
-      <w:r>
-        <w:rPr>
-          <w:rFonts w:ascii="inherit" w:eastAsia="Times New Roman" w:hAnsi="inherit" w:cs="Courier New"/>
-          <w:sz w:val="23"/>
-          <w:szCs w:val="23"/>
-          <w:bdr w:val="none" w:sz="0" w:space="0" w:color="auto" w:frame="1"/>
-        </w:rPr>
-        <w:t>        {</w:t>
-      </w:r>
-    </w:p>
-    <w:p>
-      <w:pPr>
-        <w:spacing w:after="0" w:line="240" w:lineRule="auto"/>
-        <w:textAlignment w:val="baseline"/>
-        <w:rPr>
-          <w:rFonts w:ascii="Courier New" w:eastAsia="Times New Roman" w:hAnsi="Courier New" w:cs="Courier New"/>
-          <w:sz w:val="23"/>
-          <w:szCs w:val="23"/>
-        </w:rPr>
-      </w:pPr>
-      <w:r>
-        <w:rPr>
-          <w:rFonts w:ascii="inherit" w:eastAsia="Times New Roman" w:hAnsi="inherit" w:cs="Courier New"/>
-          <w:sz w:val="23"/>
-          <w:szCs w:val="23"/>
-          <w:bdr w:val="none" w:sz="0" w:space="0" w:color="auto" w:frame="1"/>
-        </w:rPr>
-        <w:t>            //process through credit card</w:t>
-      </w:r>
-    </w:p>
-    <w:p>
-      <w:pPr>
-        <w:spacing w:after="0" w:line="240" w:lineRule="auto"/>
-        <w:textAlignment w:val="baseline"/>
-        <w:rPr>
-          <w:rFonts w:ascii="Courier New" w:eastAsia="Times New Roman" w:hAnsi="Courier New" w:cs="Courier New"/>
-          <w:sz w:val="23"/>
-          <w:szCs w:val="23"/>
-        </w:rPr>
-      </w:pPr>
-      <w:r>
-        <w:rPr>
-          <w:rFonts w:ascii="inherit" w:eastAsia="Times New Roman" w:hAnsi="inherit" w:cs="Courier New"/>
-          <w:sz w:val="23"/>
-          <w:szCs w:val="23"/>
-          <w:bdr w:val="none" w:sz="0" w:space="0" w:color="auto" w:frame="1"/>
-        </w:rPr>
-        <w:t>        }</w:t>
-      </w:r>
-    </w:p>
-    <w:p>
-      <w:pPr>
-        <w:spacing w:after="0" w:line="240" w:lineRule="auto"/>
-        <w:textAlignment w:val="baseline"/>
-        <w:rPr>
-          <w:rFonts w:ascii="Courier New" w:eastAsia="Times New Roman" w:hAnsi="Courier New" w:cs="Courier New"/>
-          <w:sz w:val="23"/>
-          <w:szCs w:val="23"/>
-        </w:rPr>
-      </w:pPr>
-      <w:r>
-        <w:rPr>
-          <w:rFonts w:ascii="inherit" w:eastAsia="Times New Roman" w:hAnsi="inherit" w:cs="Courier New"/>
-          <w:sz w:val="23"/>
-          <w:szCs w:val="23"/>
-          <w:bdr w:val="none" w:sz="0" w:space="0" w:color="auto" w:frame="1"/>
-        </w:rPr>
-        <w:t>    }</w:t>
-      </w:r>
-    </w:p>
-    <w:p>
-      <w:pPr>
-        <w:spacing w:after="0" w:line="240" w:lineRule="auto"/>
-        <w:textAlignment w:val="baseline"/>
-        <w:rPr>
-          <w:rFonts w:ascii="Courier New" w:eastAsia="Times New Roman" w:hAnsi="Courier New" w:cs="Courier New"/>
-          <w:sz w:val="23"/>
-          <w:szCs w:val="23"/>
-        </w:rPr>
-      </w:pPr>
-      <w:r>
-        <w:rPr>
-          <w:rFonts w:ascii="inherit" w:eastAsia="Times New Roman" w:hAnsi="inherit" w:cs="Courier New"/>
-          <w:sz w:val="23"/>
-          <w:szCs w:val="23"/>
-          <w:bdr w:val="none" w:sz="0" w:space="0" w:color="auto" w:frame="1"/>
-        </w:rPr>
-        <w:t xml:space="preserve"> </w:t>
-      </w:r>
-    </w:p>
-    <w:p>
-      <w:pPr>
-        <w:spacing w:after="0" w:line="240" w:lineRule="auto"/>
-        <w:textAlignment w:val="baseline"/>
-        <w:rPr>
-          <w:rFonts w:ascii="Courier New" w:eastAsia="Times New Roman" w:hAnsi="Courier New" w:cs="Courier New"/>
-          <w:sz w:val="23"/>
-          <w:szCs w:val="23"/>
-        </w:rPr>
-      </w:pPr>
-      <w:r>
-        <w:rPr>
-          <w:rFonts w:ascii="inherit" w:eastAsia="Times New Roman" w:hAnsi="inherit" w:cs="Courier New"/>
-          <w:sz w:val="23"/>
-          <w:szCs w:val="23"/>
-          <w:bdr w:val="none" w:sz="0" w:space="0" w:color="auto" w:frame="1"/>
-        </w:rPr>
-        <w:t>    public class InpersonOrder : IOrder</w:t>
-      </w:r>
-    </w:p>
-    <w:p>
-      <w:pPr>
-        <w:spacing w:after="0" w:line="240" w:lineRule="auto"/>
-        <w:textAlignment w:val="baseline"/>
-        <w:rPr>
-          <w:rFonts w:ascii="Courier New" w:eastAsia="Times New Roman" w:hAnsi="Courier New" w:cs="Courier New"/>
-          <w:sz w:val="23"/>
-          <w:szCs w:val="23"/>
-        </w:rPr>
-      </w:pPr>
-      <w:r>
-        <w:rPr>
-          <w:rFonts w:ascii="inherit" w:eastAsia="Times New Roman" w:hAnsi="inherit" w:cs="Courier New"/>
-          <w:sz w:val="23"/>
-          <w:szCs w:val="23"/>
-          <w:bdr w:val="none" w:sz="0" w:space="0" w:color="auto" w:frame="1"/>
-        </w:rPr>
-        <w:t>    {</w:t>
-      </w:r>
-    </w:p>
-    <w:p>
-      <w:pPr>
-        <w:spacing w:after="0" w:line="240" w:lineRule="auto"/>
-        <w:textAlignment w:val="baseline"/>
-        <w:rPr>
-          <w:rFonts w:ascii="Courier New" w:eastAsia="Times New Roman" w:hAnsi="Courier New" w:cs="Courier New"/>
-          <w:sz w:val="23"/>
-          <w:szCs w:val="23"/>
-        </w:rPr>
-      </w:pPr>
-      <w:r>
-        <w:rPr>
-          <w:rFonts w:ascii="inherit" w:eastAsia="Times New Roman" w:hAnsi="inherit" w:cs="Courier New"/>
-          <w:sz w:val="23"/>
-          <w:szCs w:val="23"/>
-          <w:bdr w:val="none" w:sz="0" w:space="0" w:color="auto" w:frame="1"/>
-        </w:rPr>
-        <w:t>        public void Purchase()</w:t>
-      </w:r>
-    </w:p>
-    <w:p>
-      <w:pPr>
-        <w:spacing w:after="0" w:line="240" w:lineRule="auto"/>
-        <w:textAlignment w:val="baseline"/>
-        <w:rPr>
-          <w:rFonts w:ascii="Courier New" w:eastAsia="Times New Roman" w:hAnsi="Courier New" w:cs="Courier New"/>
-          <w:sz w:val="23"/>
-          <w:szCs w:val="23"/>
-        </w:rPr>
-      </w:pPr>
-      <w:r>
-        <w:rPr>
-          <w:rFonts w:ascii="inherit" w:eastAsia="Times New Roman" w:hAnsi="inherit" w:cs="Courier New"/>
-          <w:sz w:val="23"/>
-          <w:szCs w:val="23"/>
-          <w:bdr w:val="none" w:sz="0" w:space="0" w:color="auto" w:frame="1"/>
-        </w:rPr>
-        <w:t>        {</w:t>
-      </w:r>
-    </w:p>
-    <w:p>
-      <w:pPr>
-        <w:spacing w:after="0" w:line="240" w:lineRule="auto"/>
-        <w:textAlignment w:val="baseline"/>
-        <w:rPr>
-          <w:rFonts w:ascii="Courier New" w:eastAsia="Times New Roman" w:hAnsi="Courier New" w:cs="Courier New"/>
-          <w:sz w:val="23"/>
-          <w:szCs w:val="23"/>
-        </w:rPr>
-      </w:pPr>
-      <w:r>
-        <w:rPr>
-          <w:rFonts w:ascii="inherit" w:eastAsia="Times New Roman" w:hAnsi="inherit" w:cs="Courier New"/>
-          <w:sz w:val="23"/>
-          <w:szCs w:val="23"/>
-          <w:bdr w:val="none" w:sz="0" w:space="0" w:color="auto" w:frame="1"/>
-        </w:rPr>
-        <w:t>            //Do purchase</w:t>
-      </w:r>
-    </w:p>
-    <w:p>
-      <w:pPr>
-        <w:spacing w:after="0" w:line="240" w:lineRule="auto"/>
-        <w:textAlignment w:val="baseline"/>
-        <w:rPr>
-          <w:rFonts w:ascii="Courier New" w:eastAsia="Times New Roman" w:hAnsi="Courier New" w:cs="Courier New"/>
-          <w:sz w:val="23"/>
-          <w:szCs w:val="23"/>
-        </w:rPr>
-      </w:pPr>
-      <w:r>
-        <w:rPr>
-          <w:rFonts w:ascii="inherit" w:eastAsia="Times New Roman" w:hAnsi="inherit" w:cs="Courier New"/>
-          <w:sz w:val="23"/>
-          <w:szCs w:val="23"/>
-          <w:bdr w:val="none" w:sz="0" w:space="0" w:color="auto" w:frame="1"/>
-        </w:rPr>
-        <w:t>        }</w:t>
-      </w:r>
-    </w:p>
-    <w:p>
-      <w:pPr>
-        <w:spacing w:after="0" w:line="240" w:lineRule="auto"/>
-        <w:textAlignment w:val="baseline"/>
-        <w:rPr>
-          <w:rFonts w:ascii="Courier New" w:eastAsia="Times New Roman" w:hAnsi="Courier New" w:cs="Courier New"/>
-          <w:sz w:val="23"/>
-          <w:szCs w:val="23"/>
-        </w:rPr>
-      </w:pPr>
-      <w:r>
-        <w:rPr>
-          <w:rFonts w:ascii="inherit" w:eastAsia="Times New Roman" w:hAnsi="inherit" w:cs="Courier New"/>
-          <w:sz w:val="23"/>
-          <w:szCs w:val="23"/>
-          <w:bdr w:val="none" w:sz="0" w:space="0" w:color="auto" w:frame="1"/>
-        </w:rPr>
-        <w:t xml:space="preserve"> </w:t>
-      </w:r>
-    </w:p>
-    <w:p>
-      <w:pPr>
-        <w:spacing w:after="0" w:line="240" w:lineRule="auto"/>
-        <w:textAlignment w:val="baseline"/>
-        <w:rPr>
-          <w:rFonts w:ascii="Courier New" w:eastAsia="Times New Roman" w:hAnsi="Courier New" w:cs="Courier New"/>
-          <w:sz w:val="23"/>
-          <w:szCs w:val="23"/>
-        </w:rPr>
-      </w:pPr>
-      <w:r>
-        <w:rPr>
-          <w:rFonts w:ascii="inherit" w:eastAsia="Times New Roman" w:hAnsi="inherit" w:cs="Courier New"/>
-          <w:sz w:val="23"/>
-          <w:szCs w:val="23"/>
-          <w:bdr w:val="none" w:sz="0" w:space="0" w:color="auto" w:frame="1"/>
-        </w:rPr>
-        <w:t>        public void ProcessCreditCard()</w:t>
-      </w:r>
-    </w:p>
-    <w:p>
-      <w:pPr>
-        <w:spacing w:after="0" w:line="240" w:lineRule="auto"/>
-        <w:textAlignment w:val="baseline"/>
-        <w:rPr>
-          <w:rFonts w:ascii="Courier New" w:eastAsia="Times New Roman" w:hAnsi="Courier New" w:cs="Courier New"/>
-          <w:sz w:val="23"/>
-          <w:szCs w:val="23"/>
-        </w:rPr>
-      </w:pPr>
-      <w:r>
-        <w:rPr>
-          <w:rFonts w:ascii="inherit" w:eastAsia="Times New Roman" w:hAnsi="inherit" w:cs="Courier New"/>
-          <w:sz w:val="23"/>
-          <w:szCs w:val="23"/>
-          <w:bdr w:val="none" w:sz="0" w:space="0" w:color="auto" w:frame="1"/>
-        </w:rPr>
-        <w:t>        {</w:t>
-      </w:r>
-    </w:p>
-    <w:p>
-      <w:pPr>
-        <w:spacing w:after="0" w:line="240" w:lineRule="auto"/>
-        <w:textAlignment w:val="baseline"/>
-        <w:rPr>
-          <w:rFonts w:ascii="Courier New" w:eastAsia="Times New Roman" w:hAnsi="Courier New" w:cs="Courier New"/>
-          <w:sz w:val="23"/>
-          <w:szCs w:val="23"/>
-        </w:rPr>
-      </w:pPr>
-      <w:r>
-        <w:rPr>
-          <w:rFonts w:ascii="inherit" w:eastAsia="Times New Roman" w:hAnsi="inherit" w:cs="Courier New"/>
-          <w:sz w:val="23"/>
-          <w:szCs w:val="23"/>
-          <w:bdr w:val="none" w:sz="0" w:space="0" w:color="auto" w:frame="1"/>
-        </w:rPr>
-        <w:t>            //Not required for inperson purchase</w:t>
-      </w:r>
-    </w:p>
-    <w:p>
-      <w:pPr>
-        <w:spacing w:after="0" w:line="240" w:lineRule="auto"/>
-        <w:textAlignment w:val="baseline"/>
-        <w:rPr>
-          <w:rFonts w:ascii="Courier New" w:eastAsia="Times New Roman" w:hAnsi="Courier New" w:cs="Courier New"/>
-          <w:sz w:val="23"/>
-          <w:szCs w:val="23"/>
-        </w:rPr>
-      </w:pPr>
-      <w:r>
-        <w:rPr>
-          <w:rFonts w:ascii="inherit" w:eastAsia="Times New Roman" w:hAnsi="inherit" w:cs="Courier New"/>
-          <w:sz w:val="23"/>
-          <w:szCs w:val="23"/>
-          <w:bdr w:val="none" w:sz="0" w:space="0" w:color="auto" w:frame="1"/>
-        </w:rPr>
-        <w:t>            throw new NotImplementedException();</w:t>
-      </w:r>
-    </w:p>
-    <w:p>
-      <w:pPr>
-        <w:spacing w:after="0" w:line="240" w:lineRule="auto"/>
-        <w:textAlignment w:val="baseline"/>
-        <w:rPr>
-          <w:rFonts w:ascii="Courier New" w:eastAsia="Times New Roman" w:hAnsi="Courier New" w:cs="Courier New"/>
-          <w:sz w:val="23"/>
-          <w:szCs w:val="23"/>
-        </w:rPr>
-      </w:pPr>
-      <w:r>
-        <w:rPr>
-          <w:rFonts w:ascii="inherit" w:eastAsia="Times New Roman" w:hAnsi="inherit" w:cs="Courier New"/>
-          <w:sz w:val="23"/>
-          <w:szCs w:val="23"/>
-          <w:bdr w:val="none" w:sz="0" w:space="0" w:color="auto" w:frame="1"/>
-        </w:rPr>
-        <w:t>        }</w:t>
-      </w:r>
-    </w:p>
-    <w:p>
-      <w:pPr>
-        <w:spacing w:after="0" w:line="240" w:lineRule="auto"/>
-        <w:textAlignment w:val="baseline"/>
-        <w:rPr>
-          <w:rFonts w:ascii="Courier New" w:eastAsia="Times New Roman" w:hAnsi="Courier New" w:cs="Courier New"/>
-          <w:sz w:val="23"/>
-          <w:szCs w:val="23"/>
-        </w:rPr>
-      </w:pPr>
-      <w:r>
-        <w:rPr>
-          <w:rFonts w:ascii="inherit" w:eastAsia="Times New Roman" w:hAnsi="inherit" w:cs="Courier New"/>
-          <w:sz w:val="23"/>
-          <w:szCs w:val="23"/>
-          <w:bdr w:val="none" w:sz="0" w:space="0" w:color="auto" w:frame="1"/>
-        </w:rPr>
-        <w:t>    }</w:t>
-      </w:r>
-    </w:p>
-    <w:p>
-      <w:pPr>
-        <w:tabs>
-          <w:tab w:val="left" w:pos="1020"/>
-        </w:tabs>
-      </w:pPr>
-    </w:p>
-    <w:p>
-      <w:pPr>
-        <w:tabs>
-          <w:tab w:val="left" w:pos="1020"/>
-        </w:tabs>
-      </w:pPr>
-    </w:p>
-    <w:p>
-      <w:pPr>
-        <w:tabs>
-          <w:tab w:val="left" w:pos="1020"/>
-        </w:tabs>
       </w:pPr>
     </w:p>
     <w:p>
@@ -2767,6 +2381,693 @@
           <w:b/>
           <w:u w:val="single"/>
         </w:rPr>
+        <w:t>Problem:</w:t>
+      </w:r>
+    </w:p>
+    <w:p>
+      <w:pPr>
+        <w:tabs>
+          <w:tab w:val="left" w:pos="1020"/>
+        </w:tabs>
+      </w:pPr>
+    </w:p>
+    <w:p>
+      <w:pPr>
+        <w:spacing w:after="0" w:line="240" w:lineRule="auto"/>
+        <w:textAlignment w:val="baseline"/>
+        <w:rPr>
+          <w:rFonts w:ascii="Courier New" w:eastAsia="Times New Roman" w:hAnsi="Courier New" w:cs="Courier New"/>
+          <w:sz w:val="23"/>
+          <w:szCs w:val="23"/>
+        </w:rPr>
+      </w:pPr>
+      <w:r>
+        <w:rPr>
+          <w:rFonts w:ascii="inherit" w:eastAsia="Times New Roman" w:hAnsi="inherit" w:cs="Courier New"/>
+          <w:sz w:val="23"/>
+          <w:szCs w:val="23"/>
+          <w:bdr w:val="none" w:sz="0" w:space="0" w:color="auto" w:frame="1"/>
+        </w:rPr>
+        <w:t>public interface IOrder</w:t>
+      </w:r>
+    </w:p>
+    <w:p>
+      <w:pPr>
+        <w:spacing w:after="0" w:line="240" w:lineRule="auto"/>
+        <w:textAlignment w:val="baseline"/>
+        <w:rPr>
+          <w:rFonts w:ascii="Courier New" w:eastAsia="Times New Roman" w:hAnsi="Courier New" w:cs="Courier New"/>
+          <w:sz w:val="23"/>
+          <w:szCs w:val="23"/>
+        </w:rPr>
+      </w:pPr>
+      <w:r>
+        <w:rPr>
+          <w:rFonts w:ascii="inherit" w:eastAsia="Times New Roman" w:hAnsi="inherit" w:cs="Courier New"/>
+          <w:sz w:val="23"/>
+          <w:szCs w:val="23"/>
+          <w:bdr w:val="none" w:sz="0" w:space="0" w:color="auto" w:frame="1"/>
+        </w:rPr>
+        <w:t>    {</w:t>
+      </w:r>
+    </w:p>
+    <w:p>
+      <w:pPr>
+        <w:spacing w:after="0" w:line="240" w:lineRule="auto"/>
+        <w:textAlignment w:val="baseline"/>
+        <w:rPr>
+          <w:rFonts w:ascii="Courier New" w:eastAsia="Times New Roman" w:hAnsi="Courier New" w:cs="Courier New"/>
+          <w:sz w:val="23"/>
+          <w:szCs w:val="23"/>
+        </w:rPr>
+      </w:pPr>
+      <w:r>
+        <w:rPr>
+          <w:rFonts w:ascii="inherit" w:eastAsia="Times New Roman" w:hAnsi="inherit" w:cs="Courier New"/>
+          <w:sz w:val="23"/>
+          <w:szCs w:val="23"/>
+          <w:bdr w:val="none" w:sz="0" w:space="0" w:color="auto" w:frame="1"/>
+        </w:rPr>
+        <w:t>        void Purchase();</w:t>
+      </w:r>
+    </w:p>
+    <w:p>
+      <w:pPr>
+        <w:spacing w:after="0" w:line="240" w:lineRule="auto"/>
+        <w:textAlignment w:val="baseline"/>
+        <w:rPr>
+          <w:rFonts w:ascii="Courier New" w:eastAsia="Times New Roman" w:hAnsi="Courier New" w:cs="Courier New"/>
+          <w:sz w:val="23"/>
+          <w:szCs w:val="23"/>
+        </w:rPr>
+      </w:pPr>
+      <w:r>
+        <w:rPr>
+          <w:rFonts w:ascii="inherit" w:eastAsia="Times New Roman" w:hAnsi="inherit" w:cs="Courier New"/>
+          <w:sz w:val="23"/>
+          <w:szCs w:val="23"/>
+          <w:bdr w:val="none" w:sz="0" w:space="0" w:color="auto" w:frame="1"/>
+        </w:rPr>
+        <w:t>        void ProcessCreditCard();</w:t>
+      </w:r>
+    </w:p>
+    <w:p>
+      <w:pPr>
+        <w:spacing w:after="0" w:line="240" w:lineRule="auto"/>
+        <w:textAlignment w:val="baseline"/>
+        <w:rPr>
+          <w:rFonts w:ascii="Courier New" w:eastAsia="Times New Roman" w:hAnsi="Courier New" w:cs="Courier New"/>
+          <w:sz w:val="23"/>
+          <w:szCs w:val="23"/>
+        </w:rPr>
+      </w:pPr>
+      <w:r>
+        <w:rPr>
+          <w:rFonts w:ascii="inherit" w:eastAsia="Times New Roman" w:hAnsi="inherit" w:cs="Courier New"/>
+          <w:sz w:val="23"/>
+          <w:szCs w:val="23"/>
+          <w:bdr w:val="none" w:sz="0" w:space="0" w:color="auto" w:frame="1"/>
+        </w:rPr>
+        <w:t>    }</w:t>
+      </w:r>
+    </w:p>
+    <w:p>
+      <w:pPr>
+        <w:spacing w:after="0" w:line="240" w:lineRule="auto"/>
+        <w:textAlignment w:val="baseline"/>
+        <w:rPr>
+          <w:rFonts w:ascii="Courier New" w:eastAsia="Times New Roman" w:hAnsi="Courier New" w:cs="Courier New"/>
+          <w:sz w:val="23"/>
+          <w:szCs w:val="23"/>
+        </w:rPr>
+      </w:pPr>
+      <w:r>
+        <w:rPr>
+          <w:rFonts w:ascii="inherit" w:eastAsia="Times New Roman" w:hAnsi="inherit" w:cs="Courier New"/>
+          <w:sz w:val="23"/>
+          <w:szCs w:val="23"/>
+          <w:bdr w:val="none" w:sz="0" w:space="0" w:color="auto" w:frame="1"/>
+        </w:rPr>
+        <w:t xml:space="preserve"> </w:t>
+      </w:r>
+    </w:p>
+    <w:p>
+      <w:pPr>
+        <w:spacing w:after="0" w:line="240" w:lineRule="auto"/>
+        <w:textAlignment w:val="baseline"/>
+        <w:rPr>
+          <w:rFonts w:ascii="Courier New" w:eastAsia="Times New Roman" w:hAnsi="Courier New" w:cs="Courier New"/>
+          <w:sz w:val="23"/>
+          <w:szCs w:val="23"/>
+        </w:rPr>
+      </w:pPr>
+      <w:r>
+        <w:rPr>
+          <w:rFonts w:ascii="inherit" w:eastAsia="Times New Roman" w:hAnsi="inherit" w:cs="Courier New"/>
+          <w:sz w:val="23"/>
+          <w:szCs w:val="23"/>
+          <w:bdr w:val="none" w:sz="0" w:space="0" w:color="auto" w:frame="1"/>
+        </w:rPr>
+        <w:t>    public class OnlineOrder : IOrder</w:t>
+      </w:r>
+    </w:p>
+    <w:p>
+      <w:pPr>
+        <w:spacing w:after="0" w:line="240" w:lineRule="auto"/>
+        <w:textAlignment w:val="baseline"/>
+        <w:rPr>
+          <w:rFonts w:ascii="Courier New" w:eastAsia="Times New Roman" w:hAnsi="Courier New" w:cs="Courier New"/>
+          <w:sz w:val="23"/>
+          <w:szCs w:val="23"/>
+        </w:rPr>
+      </w:pPr>
+      <w:r>
+        <w:rPr>
+          <w:rFonts w:ascii="inherit" w:eastAsia="Times New Roman" w:hAnsi="inherit" w:cs="Courier New"/>
+          <w:sz w:val="23"/>
+          <w:szCs w:val="23"/>
+          <w:bdr w:val="none" w:sz="0" w:space="0" w:color="auto" w:frame="1"/>
+        </w:rPr>
+        <w:t>    {</w:t>
+      </w:r>
+    </w:p>
+    <w:p>
+      <w:pPr>
+        <w:spacing w:after="0" w:line="240" w:lineRule="auto"/>
+        <w:textAlignment w:val="baseline"/>
+        <w:rPr>
+          <w:rFonts w:ascii="Courier New" w:eastAsia="Times New Roman" w:hAnsi="Courier New" w:cs="Courier New"/>
+          <w:sz w:val="23"/>
+          <w:szCs w:val="23"/>
+        </w:rPr>
+      </w:pPr>
+      <w:r>
+        <w:rPr>
+          <w:rFonts w:ascii="inherit" w:eastAsia="Times New Roman" w:hAnsi="inherit" w:cs="Courier New"/>
+          <w:sz w:val="23"/>
+          <w:szCs w:val="23"/>
+          <w:bdr w:val="none" w:sz="0" w:space="0" w:color="auto" w:frame="1"/>
+        </w:rPr>
+        <w:t>        public void Purchase()</w:t>
+      </w:r>
+    </w:p>
+    <w:p>
+      <w:pPr>
+        <w:spacing w:after="0" w:line="240" w:lineRule="auto"/>
+        <w:textAlignment w:val="baseline"/>
+        <w:rPr>
+          <w:rFonts w:ascii="Courier New" w:eastAsia="Times New Roman" w:hAnsi="Courier New" w:cs="Courier New"/>
+          <w:sz w:val="23"/>
+          <w:szCs w:val="23"/>
+        </w:rPr>
+      </w:pPr>
+      <w:r>
+        <w:rPr>
+          <w:rFonts w:ascii="inherit" w:eastAsia="Times New Roman" w:hAnsi="inherit" w:cs="Courier New"/>
+          <w:sz w:val="23"/>
+          <w:szCs w:val="23"/>
+          <w:bdr w:val="none" w:sz="0" w:space="0" w:color="auto" w:frame="1"/>
+        </w:rPr>
+        <w:t>        {</w:t>
+      </w:r>
+    </w:p>
+    <w:p>
+      <w:pPr>
+        <w:spacing w:after="0" w:line="240" w:lineRule="auto"/>
+        <w:textAlignment w:val="baseline"/>
+        <w:rPr>
+          <w:rFonts w:ascii="Courier New" w:eastAsia="Times New Roman" w:hAnsi="Courier New" w:cs="Courier New"/>
+          <w:sz w:val="23"/>
+          <w:szCs w:val="23"/>
+        </w:rPr>
+      </w:pPr>
+      <w:r>
+        <w:rPr>
+          <w:rFonts w:ascii="inherit" w:eastAsia="Times New Roman" w:hAnsi="inherit" w:cs="Courier New"/>
+          <w:sz w:val="23"/>
+          <w:szCs w:val="23"/>
+          <w:bdr w:val="none" w:sz="0" w:space="0" w:color="auto" w:frame="1"/>
+        </w:rPr>
+        <w:t>            //Do purchase</w:t>
+      </w:r>
+    </w:p>
+    <w:p>
+      <w:pPr>
+        <w:spacing w:after="0" w:line="240" w:lineRule="auto"/>
+        <w:textAlignment w:val="baseline"/>
+        <w:rPr>
+          <w:rFonts w:ascii="Courier New" w:eastAsia="Times New Roman" w:hAnsi="Courier New" w:cs="Courier New"/>
+          <w:sz w:val="23"/>
+          <w:szCs w:val="23"/>
+        </w:rPr>
+      </w:pPr>
+      <w:r>
+        <w:rPr>
+          <w:rFonts w:ascii="inherit" w:eastAsia="Times New Roman" w:hAnsi="inherit" w:cs="Courier New"/>
+          <w:sz w:val="23"/>
+          <w:szCs w:val="23"/>
+          <w:bdr w:val="none" w:sz="0" w:space="0" w:color="auto" w:frame="1"/>
+        </w:rPr>
+        <w:t>        }</w:t>
+      </w:r>
+    </w:p>
+    <w:p>
+      <w:pPr>
+        <w:spacing w:after="0" w:line="240" w:lineRule="auto"/>
+        <w:textAlignment w:val="baseline"/>
+        <w:rPr>
+          <w:rFonts w:ascii="Courier New" w:eastAsia="Times New Roman" w:hAnsi="Courier New" w:cs="Courier New"/>
+          <w:sz w:val="23"/>
+          <w:szCs w:val="23"/>
+        </w:rPr>
+      </w:pPr>
+      <w:r>
+        <w:rPr>
+          <w:rFonts w:ascii="inherit" w:eastAsia="Times New Roman" w:hAnsi="inherit" w:cs="Courier New"/>
+          <w:sz w:val="23"/>
+          <w:szCs w:val="23"/>
+          <w:bdr w:val="none" w:sz="0" w:space="0" w:color="auto" w:frame="1"/>
+        </w:rPr>
+        <w:t xml:space="preserve"> </w:t>
+      </w:r>
+    </w:p>
+    <w:p>
+      <w:pPr>
+        <w:spacing w:after="0" w:line="240" w:lineRule="auto"/>
+        <w:textAlignment w:val="baseline"/>
+        <w:rPr>
+          <w:rFonts w:ascii="Courier New" w:eastAsia="Times New Roman" w:hAnsi="Courier New" w:cs="Courier New"/>
+          <w:sz w:val="23"/>
+          <w:szCs w:val="23"/>
+        </w:rPr>
+      </w:pPr>
+      <w:r>
+        <w:rPr>
+          <w:rFonts w:ascii="inherit" w:eastAsia="Times New Roman" w:hAnsi="inherit" w:cs="Courier New"/>
+          <w:sz w:val="23"/>
+          <w:szCs w:val="23"/>
+          <w:bdr w:val="none" w:sz="0" w:space="0" w:color="auto" w:frame="1"/>
+        </w:rPr>
+        <w:t>        public void ProcessCreditCard()</w:t>
+      </w:r>
+    </w:p>
+    <w:p>
+      <w:pPr>
+        <w:spacing w:after="0" w:line="240" w:lineRule="auto"/>
+        <w:textAlignment w:val="baseline"/>
+        <w:rPr>
+          <w:rFonts w:ascii="Courier New" w:eastAsia="Times New Roman" w:hAnsi="Courier New" w:cs="Courier New"/>
+          <w:sz w:val="23"/>
+          <w:szCs w:val="23"/>
+        </w:rPr>
+      </w:pPr>
+      <w:r>
+        <w:rPr>
+          <w:rFonts w:ascii="inherit" w:eastAsia="Times New Roman" w:hAnsi="inherit" w:cs="Courier New"/>
+          <w:sz w:val="23"/>
+          <w:szCs w:val="23"/>
+          <w:bdr w:val="none" w:sz="0" w:space="0" w:color="auto" w:frame="1"/>
+        </w:rPr>
+        <w:t>        {</w:t>
+      </w:r>
+    </w:p>
+    <w:p>
+      <w:pPr>
+        <w:spacing w:after="0" w:line="240" w:lineRule="auto"/>
+        <w:textAlignment w:val="baseline"/>
+        <w:rPr>
+          <w:rFonts w:ascii="Courier New" w:eastAsia="Times New Roman" w:hAnsi="Courier New" w:cs="Courier New"/>
+          <w:sz w:val="23"/>
+          <w:szCs w:val="23"/>
+        </w:rPr>
+      </w:pPr>
+      <w:r>
+        <w:rPr>
+          <w:rFonts w:ascii="inherit" w:eastAsia="Times New Roman" w:hAnsi="inherit" w:cs="Courier New"/>
+          <w:sz w:val="23"/>
+          <w:szCs w:val="23"/>
+          <w:bdr w:val="none" w:sz="0" w:space="0" w:color="auto" w:frame="1"/>
+        </w:rPr>
+        <w:t>            //process through credit card</w:t>
+      </w:r>
+    </w:p>
+    <w:p>
+      <w:pPr>
+        <w:spacing w:after="0" w:line="240" w:lineRule="auto"/>
+        <w:textAlignment w:val="baseline"/>
+        <w:rPr>
+          <w:rFonts w:ascii="Courier New" w:eastAsia="Times New Roman" w:hAnsi="Courier New" w:cs="Courier New"/>
+          <w:sz w:val="23"/>
+          <w:szCs w:val="23"/>
+        </w:rPr>
+      </w:pPr>
+      <w:r>
+        <w:rPr>
+          <w:rFonts w:ascii="inherit" w:eastAsia="Times New Roman" w:hAnsi="inherit" w:cs="Courier New"/>
+          <w:sz w:val="23"/>
+          <w:szCs w:val="23"/>
+          <w:bdr w:val="none" w:sz="0" w:space="0" w:color="auto" w:frame="1"/>
+        </w:rPr>
+        <w:t>        }</w:t>
+      </w:r>
+    </w:p>
+    <w:p>
+      <w:pPr>
+        <w:spacing w:after="0" w:line="240" w:lineRule="auto"/>
+        <w:textAlignment w:val="baseline"/>
+        <w:rPr>
+          <w:rFonts w:ascii="Courier New" w:eastAsia="Times New Roman" w:hAnsi="Courier New" w:cs="Courier New"/>
+          <w:sz w:val="23"/>
+          <w:szCs w:val="23"/>
+        </w:rPr>
+      </w:pPr>
+      <w:r>
+        <w:rPr>
+          <w:rFonts w:ascii="inherit" w:eastAsia="Times New Roman" w:hAnsi="inherit" w:cs="Courier New"/>
+          <w:sz w:val="23"/>
+          <w:szCs w:val="23"/>
+          <w:bdr w:val="none" w:sz="0" w:space="0" w:color="auto" w:frame="1"/>
+        </w:rPr>
+        <w:t>    }</w:t>
+      </w:r>
+    </w:p>
+    <w:p>
+      <w:pPr>
+        <w:spacing w:after="0" w:line="240" w:lineRule="auto"/>
+        <w:textAlignment w:val="baseline"/>
+        <w:rPr>
+          <w:rFonts w:ascii="Courier New" w:eastAsia="Times New Roman" w:hAnsi="Courier New" w:cs="Courier New"/>
+          <w:sz w:val="23"/>
+          <w:szCs w:val="23"/>
+        </w:rPr>
+      </w:pPr>
+      <w:r>
+        <w:rPr>
+          <w:rFonts w:ascii="inherit" w:eastAsia="Times New Roman" w:hAnsi="inherit" w:cs="Courier New"/>
+          <w:sz w:val="23"/>
+          <w:szCs w:val="23"/>
+          <w:bdr w:val="none" w:sz="0" w:space="0" w:color="auto" w:frame="1"/>
+        </w:rPr>
+        <w:t xml:space="preserve"> </w:t>
+      </w:r>
+    </w:p>
+    <w:p>
+      <w:pPr>
+        <w:spacing w:after="0" w:line="240" w:lineRule="auto"/>
+        <w:textAlignment w:val="baseline"/>
+        <w:rPr>
+          <w:rFonts w:ascii="Courier New" w:eastAsia="Times New Roman" w:hAnsi="Courier New" w:cs="Courier New"/>
+          <w:sz w:val="23"/>
+          <w:szCs w:val="23"/>
+        </w:rPr>
+      </w:pPr>
+      <w:r>
+        <w:rPr>
+          <w:rFonts w:ascii="inherit" w:eastAsia="Times New Roman" w:hAnsi="inherit" w:cs="Courier New"/>
+          <w:sz w:val="23"/>
+          <w:szCs w:val="23"/>
+          <w:bdr w:val="none" w:sz="0" w:space="0" w:color="auto" w:frame="1"/>
+        </w:rPr>
+        <w:t>    public class InpersonOrder : IOrder</w:t>
+      </w:r>
+    </w:p>
+    <w:p>
+      <w:pPr>
+        <w:spacing w:after="0" w:line="240" w:lineRule="auto"/>
+        <w:textAlignment w:val="baseline"/>
+        <w:rPr>
+          <w:rFonts w:ascii="Courier New" w:eastAsia="Times New Roman" w:hAnsi="Courier New" w:cs="Courier New"/>
+          <w:sz w:val="23"/>
+          <w:szCs w:val="23"/>
+        </w:rPr>
+      </w:pPr>
+      <w:r>
+        <w:rPr>
+          <w:rFonts w:ascii="inherit" w:eastAsia="Times New Roman" w:hAnsi="inherit" w:cs="Courier New"/>
+          <w:sz w:val="23"/>
+          <w:szCs w:val="23"/>
+          <w:bdr w:val="none" w:sz="0" w:space="0" w:color="auto" w:frame="1"/>
+        </w:rPr>
+        <w:t>    {</w:t>
+      </w:r>
+    </w:p>
+    <w:p>
+      <w:pPr>
+        <w:spacing w:after="0" w:line="240" w:lineRule="auto"/>
+        <w:textAlignment w:val="baseline"/>
+        <w:rPr>
+          <w:rFonts w:ascii="Courier New" w:eastAsia="Times New Roman" w:hAnsi="Courier New" w:cs="Courier New"/>
+          <w:sz w:val="23"/>
+          <w:szCs w:val="23"/>
+        </w:rPr>
+      </w:pPr>
+      <w:r>
+        <w:rPr>
+          <w:rFonts w:ascii="inherit" w:eastAsia="Times New Roman" w:hAnsi="inherit" w:cs="Courier New"/>
+          <w:sz w:val="23"/>
+          <w:szCs w:val="23"/>
+          <w:bdr w:val="none" w:sz="0" w:space="0" w:color="auto" w:frame="1"/>
+        </w:rPr>
+        <w:t>        public void Purchase()</w:t>
+      </w:r>
+    </w:p>
+    <w:p>
+      <w:pPr>
+        <w:spacing w:after="0" w:line="240" w:lineRule="auto"/>
+        <w:textAlignment w:val="baseline"/>
+        <w:rPr>
+          <w:rFonts w:ascii="Courier New" w:eastAsia="Times New Roman" w:hAnsi="Courier New" w:cs="Courier New"/>
+          <w:sz w:val="23"/>
+          <w:szCs w:val="23"/>
+        </w:rPr>
+      </w:pPr>
+      <w:r>
+        <w:rPr>
+          <w:rFonts w:ascii="inherit" w:eastAsia="Times New Roman" w:hAnsi="inherit" w:cs="Courier New"/>
+          <w:sz w:val="23"/>
+          <w:szCs w:val="23"/>
+          <w:bdr w:val="none" w:sz="0" w:space="0" w:color="auto" w:frame="1"/>
+        </w:rPr>
+        <w:t>        {</w:t>
+      </w:r>
+    </w:p>
+    <w:p>
+      <w:pPr>
+        <w:spacing w:after="0" w:line="240" w:lineRule="auto"/>
+        <w:textAlignment w:val="baseline"/>
+        <w:rPr>
+          <w:rFonts w:ascii="Courier New" w:eastAsia="Times New Roman" w:hAnsi="Courier New" w:cs="Courier New"/>
+          <w:sz w:val="23"/>
+          <w:szCs w:val="23"/>
+        </w:rPr>
+      </w:pPr>
+      <w:r>
+        <w:rPr>
+          <w:rFonts w:ascii="inherit" w:eastAsia="Times New Roman" w:hAnsi="inherit" w:cs="Courier New"/>
+          <w:sz w:val="23"/>
+          <w:szCs w:val="23"/>
+          <w:bdr w:val="none" w:sz="0" w:space="0" w:color="auto" w:frame="1"/>
+        </w:rPr>
+        <w:t>            //Do purchase</w:t>
+      </w:r>
+    </w:p>
+    <w:p>
+      <w:pPr>
+        <w:spacing w:after="0" w:line="240" w:lineRule="auto"/>
+        <w:textAlignment w:val="baseline"/>
+        <w:rPr>
+          <w:rFonts w:ascii="Courier New" w:eastAsia="Times New Roman" w:hAnsi="Courier New" w:cs="Courier New"/>
+          <w:sz w:val="23"/>
+          <w:szCs w:val="23"/>
+        </w:rPr>
+      </w:pPr>
+      <w:r>
+        <w:rPr>
+          <w:rFonts w:ascii="inherit" w:eastAsia="Times New Roman" w:hAnsi="inherit" w:cs="Courier New"/>
+          <w:sz w:val="23"/>
+          <w:szCs w:val="23"/>
+          <w:bdr w:val="none" w:sz="0" w:space="0" w:color="auto" w:frame="1"/>
+        </w:rPr>
+        <w:t>        }</w:t>
+      </w:r>
+    </w:p>
+    <w:p>
+      <w:pPr>
+        <w:spacing w:after="0" w:line="240" w:lineRule="auto"/>
+        <w:textAlignment w:val="baseline"/>
+        <w:rPr>
+          <w:rFonts w:ascii="Courier New" w:eastAsia="Times New Roman" w:hAnsi="Courier New" w:cs="Courier New"/>
+          <w:sz w:val="23"/>
+          <w:szCs w:val="23"/>
+        </w:rPr>
+      </w:pPr>
+      <w:r>
+        <w:rPr>
+          <w:rFonts w:ascii="inherit" w:eastAsia="Times New Roman" w:hAnsi="inherit" w:cs="Courier New"/>
+          <w:sz w:val="23"/>
+          <w:szCs w:val="23"/>
+          <w:bdr w:val="none" w:sz="0" w:space="0" w:color="auto" w:frame="1"/>
+        </w:rPr>
+        <w:t xml:space="preserve"> </w:t>
+      </w:r>
+    </w:p>
+    <w:p>
+      <w:pPr>
+        <w:spacing w:after="0" w:line="240" w:lineRule="auto"/>
+        <w:textAlignment w:val="baseline"/>
+        <w:rPr>
+          <w:rFonts w:ascii="Courier New" w:eastAsia="Times New Roman" w:hAnsi="Courier New" w:cs="Courier New"/>
+          <w:sz w:val="23"/>
+          <w:szCs w:val="23"/>
+        </w:rPr>
+      </w:pPr>
+      <w:r>
+        <w:rPr>
+          <w:rFonts w:ascii="inherit" w:eastAsia="Times New Roman" w:hAnsi="inherit" w:cs="Courier New"/>
+          <w:sz w:val="23"/>
+          <w:szCs w:val="23"/>
+          <w:bdr w:val="none" w:sz="0" w:space="0" w:color="auto" w:frame="1"/>
+        </w:rPr>
+        <w:t>        public void ProcessCreditCard()</w:t>
+      </w:r>
+    </w:p>
+    <w:p>
+      <w:pPr>
+        <w:spacing w:after="0" w:line="240" w:lineRule="auto"/>
+        <w:textAlignment w:val="baseline"/>
+        <w:rPr>
+          <w:rFonts w:ascii="Courier New" w:eastAsia="Times New Roman" w:hAnsi="Courier New" w:cs="Courier New"/>
+          <w:sz w:val="23"/>
+          <w:szCs w:val="23"/>
+        </w:rPr>
+      </w:pPr>
+      <w:r>
+        <w:rPr>
+          <w:rFonts w:ascii="inherit" w:eastAsia="Times New Roman" w:hAnsi="inherit" w:cs="Courier New"/>
+          <w:sz w:val="23"/>
+          <w:szCs w:val="23"/>
+          <w:bdr w:val="none" w:sz="0" w:space="0" w:color="auto" w:frame="1"/>
+        </w:rPr>
+        <w:t>        {</w:t>
+      </w:r>
+    </w:p>
+    <w:p>
+      <w:pPr>
+        <w:spacing w:after="0" w:line="240" w:lineRule="auto"/>
+        <w:textAlignment w:val="baseline"/>
+        <w:rPr>
+          <w:rFonts w:ascii="Courier New" w:eastAsia="Times New Roman" w:hAnsi="Courier New" w:cs="Courier New"/>
+          <w:sz w:val="23"/>
+          <w:szCs w:val="23"/>
+        </w:rPr>
+      </w:pPr>
+      <w:r>
+        <w:rPr>
+          <w:rFonts w:ascii="inherit" w:eastAsia="Times New Roman" w:hAnsi="inherit" w:cs="Courier New"/>
+          <w:sz w:val="23"/>
+          <w:szCs w:val="23"/>
+          <w:bdr w:val="none" w:sz="0" w:space="0" w:color="auto" w:frame="1"/>
+        </w:rPr>
+        <w:t>            //Not required for inperson purchase</w:t>
+      </w:r>
+    </w:p>
+    <w:p>
+      <w:pPr>
+        <w:spacing w:after="0" w:line="240" w:lineRule="auto"/>
+        <w:textAlignment w:val="baseline"/>
+        <w:rPr>
+          <w:rFonts w:ascii="Courier New" w:eastAsia="Times New Roman" w:hAnsi="Courier New" w:cs="Courier New"/>
+          <w:sz w:val="23"/>
+          <w:szCs w:val="23"/>
+        </w:rPr>
+      </w:pPr>
+      <w:r>
+        <w:rPr>
+          <w:rFonts w:ascii="inherit" w:eastAsia="Times New Roman" w:hAnsi="inherit" w:cs="Courier New"/>
+          <w:sz w:val="23"/>
+          <w:szCs w:val="23"/>
+          <w:bdr w:val="none" w:sz="0" w:space="0" w:color="auto" w:frame="1"/>
+        </w:rPr>
+        <w:t>            throw new NotImplementedException();</w:t>
+      </w:r>
+    </w:p>
+    <w:p>
+      <w:pPr>
+        <w:spacing w:after="0" w:line="240" w:lineRule="auto"/>
+        <w:textAlignment w:val="baseline"/>
+        <w:rPr>
+          <w:rFonts w:ascii="Courier New" w:eastAsia="Times New Roman" w:hAnsi="Courier New" w:cs="Courier New"/>
+          <w:sz w:val="23"/>
+          <w:szCs w:val="23"/>
+        </w:rPr>
+      </w:pPr>
+      <w:r>
+        <w:rPr>
+          <w:rFonts w:ascii="inherit" w:eastAsia="Times New Roman" w:hAnsi="inherit" w:cs="Courier New"/>
+          <w:sz w:val="23"/>
+          <w:szCs w:val="23"/>
+          <w:bdr w:val="none" w:sz="0" w:space="0" w:color="auto" w:frame="1"/>
+        </w:rPr>
+        <w:lastRenderedPageBreak/>
+        <w:t>        }</w:t>
+      </w:r>
+    </w:p>
+    <w:p>
+      <w:pPr>
+        <w:spacing w:after="0" w:line="240" w:lineRule="auto"/>
+        <w:textAlignment w:val="baseline"/>
+        <w:rPr>
+          <w:rFonts w:ascii="Courier New" w:eastAsia="Times New Roman" w:hAnsi="Courier New" w:cs="Courier New"/>
+          <w:sz w:val="23"/>
+          <w:szCs w:val="23"/>
+        </w:rPr>
+      </w:pPr>
+      <w:r>
+        <w:rPr>
+          <w:rFonts w:ascii="inherit" w:eastAsia="Times New Roman" w:hAnsi="inherit" w:cs="Courier New"/>
+          <w:sz w:val="23"/>
+          <w:szCs w:val="23"/>
+          <w:bdr w:val="none" w:sz="0" w:space="0" w:color="auto" w:frame="1"/>
+        </w:rPr>
+        <w:t>    }</w:t>
+      </w:r>
+    </w:p>
+    <w:p>
+      <w:pPr>
+        <w:tabs>
+          <w:tab w:val="left" w:pos="1020"/>
+        </w:tabs>
+      </w:pPr>
+    </w:p>
+    <w:p>
+      <w:pPr>
+        <w:tabs>
+          <w:tab w:val="left" w:pos="1020"/>
+        </w:tabs>
+      </w:pPr>
+    </w:p>
+    <w:p>
+      <w:pPr>
+        <w:tabs>
+          <w:tab w:val="left" w:pos="1020"/>
+        </w:tabs>
+      </w:pPr>
+    </w:p>
+    <w:p>
+      <w:pPr>
+        <w:tabs>
+          <w:tab w:val="left" w:pos="1020"/>
+        </w:tabs>
+        <w:rPr>
+          <w:b/>
+          <w:u w:val="single"/>
+        </w:rPr>
+      </w:pPr>
+      <w:r>
+        <w:rPr>
+          <w:b/>
+          <w:u w:val="single"/>
+        </w:rPr>
         <w:t>FIX</w:t>
       </w:r>
     </w:p>
@@ -3014,6 +3315,7 @@
         </w:tabs>
       </w:pPr>
       <w:r>
+        <w:lastRenderedPageBreak/>
         <w:t xml:space="preserve">    public class InpersonOrder : IOrder</w:t>
       </w:r>
     </w:p>
@@ -3034,7 +3336,6 @@
         </w:tabs>
       </w:pPr>
       <w:r>
-        <w:lastRenderedPageBreak/>
         <w:t xml:space="preserve">        public void Purchase()</w:t>
       </w:r>
     </w:p>
@@ -3176,8 +3477,20 @@
           <w:szCs w:val="21"/>
           <w:shd w:val="clear" w:color="auto" w:fill="FFFFFF"/>
         </w:rPr>
-        <w:t>T</w:t>
-      </w:r>
+        <w:t xml:space="preserve">There are 3 types to Dependency Injection, </w:t>
+      </w:r>
+    </w:p>
+    <w:p>
+      <w:pPr>
+        <w:pStyle w:val="ListParagraph"/>
+        <w:numPr>
+          <w:ilvl w:val="2"/>
+          <w:numId w:val="3"/>
+        </w:numPr>
+        <w:tabs>
+          <w:tab w:val="left" w:pos="2175"/>
+        </w:tabs>
+      </w:pPr>
       <w:r>
         <w:rPr>
           <w:rFonts w:ascii="Segoe UI" w:hAnsi="Segoe UI" w:cs="Segoe UI"/>
@@ -3186,8 +3499,20 @@
           <w:szCs w:val="21"/>
           <w:shd w:val="clear" w:color="auto" w:fill="FFFFFF"/>
         </w:rPr>
-        <w:t>here are 3 types to D</w:t>
-      </w:r>
+        <w:t xml:space="preserve">Constructor injection, </w:t>
+      </w:r>
+    </w:p>
+    <w:p>
+      <w:pPr>
+        <w:pStyle w:val="ListParagraph"/>
+        <w:numPr>
+          <w:ilvl w:val="2"/>
+          <w:numId w:val="3"/>
+        </w:numPr>
+        <w:tabs>
+          <w:tab w:val="left" w:pos="2175"/>
+        </w:tabs>
+      </w:pPr>
       <w:r>
         <w:rPr>
           <w:rFonts w:ascii="Segoe UI" w:hAnsi="Segoe UI" w:cs="Segoe UI"/>
@@ -3196,8 +3521,20 @@
           <w:szCs w:val="21"/>
           <w:shd w:val="clear" w:color="auto" w:fill="FFFFFF"/>
         </w:rPr>
-        <w:t xml:space="preserve">ependency </w:t>
-      </w:r>
+        <w:t xml:space="preserve">Property injection </w:t>
+      </w:r>
+    </w:p>
+    <w:p>
+      <w:pPr>
+        <w:pStyle w:val="ListParagraph"/>
+        <w:numPr>
+          <w:ilvl w:val="2"/>
+          <w:numId w:val="3"/>
+        </w:numPr>
+        <w:tabs>
+          <w:tab w:val="left" w:pos="2175"/>
+        </w:tabs>
+      </w:pPr>
       <w:r>
         <w:rPr>
           <w:rFonts w:ascii="Segoe UI" w:hAnsi="Segoe UI" w:cs="Segoe UI"/>
@@ -3206,7 +3543,7 @@
           <w:szCs w:val="21"/>
           <w:shd w:val="clear" w:color="auto" w:fill="FFFFFF"/>
         </w:rPr>
-        <w:t>I</w:t>
+        <w:t>Method</w:t>
       </w:r>
       <w:r>
         <w:rPr>
@@ -3216,8 +3553,10 @@
           <w:szCs w:val="21"/>
           <w:shd w:val="clear" w:color="auto" w:fill="FFFFFF"/>
         </w:rPr>
-        <w:t>njection</w:t>
-      </w:r>
+        <w:t xml:space="preserve"> inje</w:t>
+      </w:r>
+      <w:bookmarkStart w:id="0" w:name="_GoBack"/>
+      <w:bookmarkEnd w:id="0"/>
       <w:r>
         <w:rPr>
           <w:rFonts w:ascii="Segoe UI" w:hAnsi="Segoe UI" w:cs="Segoe UI"/>
@@ -3226,73 +3565,7 @@
           <w:szCs w:val="21"/>
           <w:shd w:val="clear" w:color="auto" w:fill="FFFFFF"/>
         </w:rPr>
-        <w:t xml:space="preserve">, </w:t>
-      </w:r>
-    </w:p>
-    <w:p>
-      <w:pPr>
-        <w:pStyle w:val="ListParagraph"/>
-        <w:numPr>
-          <w:ilvl w:val="2"/>
-          <w:numId w:val="3"/>
-        </w:numPr>
-        <w:tabs>
-          <w:tab w:val="left" w:pos="2175"/>
-        </w:tabs>
-      </w:pPr>
-      <w:r>
-        <w:rPr>
-          <w:rFonts w:ascii="Segoe UI" w:hAnsi="Segoe UI" w:cs="Segoe UI"/>
-          <w:color w:val="111111"/>
-          <w:sz w:val="21"/>
-          <w:szCs w:val="21"/>
-          <w:shd w:val="clear" w:color="auto" w:fill="FFFFFF"/>
-        </w:rPr>
-        <w:t xml:space="preserve">Constructor injection, </w:t>
-      </w:r>
-    </w:p>
-    <w:p>
-      <w:pPr>
-        <w:pStyle w:val="ListParagraph"/>
-        <w:numPr>
-          <w:ilvl w:val="2"/>
-          <w:numId w:val="3"/>
-        </w:numPr>
-        <w:tabs>
-          <w:tab w:val="left" w:pos="2175"/>
-        </w:tabs>
-      </w:pPr>
-      <w:r>
-        <w:rPr>
-          <w:rFonts w:ascii="Segoe UI" w:hAnsi="Segoe UI" w:cs="Segoe UI"/>
-          <w:color w:val="111111"/>
-          <w:sz w:val="21"/>
-          <w:szCs w:val="21"/>
-          <w:shd w:val="clear" w:color="auto" w:fill="FFFFFF"/>
-        </w:rPr>
-        <w:t xml:space="preserve">Property injection </w:t>
-      </w:r>
-    </w:p>
-    <w:p>
-      <w:pPr>
-        <w:pStyle w:val="ListParagraph"/>
-        <w:numPr>
-          <w:ilvl w:val="2"/>
-          <w:numId w:val="3"/>
-        </w:numPr>
-        <w:tabs>
-          <w:tab w:val="left" w:pos="2175"/>
-        </w:tabs>
-      </w:pPr>
-      <w:r>
-        <w:rPr>
-          <w:rFonts w:ascii="Segoe UI" w:hAnsi="Segoe UI" w:cs="Segoe UI"/>
-          <w:color w:val="111111"/>
-          <w:sz w:val="21"/>
-          <w:szCs w:val="21"/>
-          <w:shd w:val="clear" w:color="auto" w:fill="FFFFFF"/>
-        </w:rPr>
-        <w:t>method injection.</w:t>
+        <w:t>ction.</w:t>
       </w:r>
     </w:p>
     <w:p>
@@ -4277,6 +4550,7 @@
           <w:szCs w:val="18"/>
           <w:lang w:val="cs-CZ"/>
         </w:rPr>
+        <w:lastRenderedPageBreak/>
         <w:t xml:space="preserve">    }</w:t>
       </w:r>
     </w:p>
@@ -4459,7 +4733,6 @@
           <w:szCs w:val="18"/>
           <w:lang w:val="cs-CZ"/>
         </w:rPr>
-        <w:lastRenderedPageBreak/>
         <w:t xml:space="preserve">       </w:t>
       </w:r>
       <w:r>
@@ -5125,8 +5398,6 @@
           <w:tab w:val="left" w:pos="2175"/>
         </w:tabs>
       </w:pPr>
-      <w:bookmarkStart w:id="0" w:name="_GoBack"/>
-      <w:bookmarkEnd w:id="0"/>
     </w:p>
     <w:sectPr>
       <w:pgSz w:w="12240" w:h="15840"/>
@@ -6186,6 +6457,17 @@
     <w:basedOn w:val="DefaultParagraphFont"/>
     <w:rsid w:val="00FA0968"/>
   </w:style>
+  <w:style w:type="character" w:styleId="Strong">
+    <w:name w:val="Strong"/>
+    <w:basedOn w:val="DefaultParagraphFont"/>
+    <w:uiPriority w:val="22"/>
+    <w:qFormat/>
+    <w:rsid w:val="00070902"/>
+    <w:rPr>
+      <w:b/>
+      <w:bCs/>
+    </w:rPr>
+  </w:style>
 </w:styles>
 </file>
 

</xml_diff>